<commit_message>
Rapport passe par Antitode
</commit_message>
<xml_diff>
--- a/currency-converter-in-java-master/currency-converter-in-java-master/tp3_rapport.docx
+++ b/currency-converter-in-java-master/currency-converter-in-java-master/tp3_rapport.docx
@@ -39,7 +39,6 @@
           <w:lang w:val="fr-FR"/>
         </w:rPr>
       </w:pPr>
-      <w:proofErr w:type="spellStart"/>
       <w:r>
         <w:rPr>
           <w:rFonts w:asciiTheme="majorHAnsi" w:hAnsiTheme="majorHAnsi" w:cstheme="majorHAnsi"/>
@@ -52,7 +51,6 @@
         </w:rPr>
         <w:t>MainWindow</w:t>
       </w:r>
-      <w:proofErr w:type="spellEnd"/>
       <w:r>
         <w:rPr>
           <w:rFonts w:asciiTheme="majorHAnsi" w:hAnsiTheme="majorHAnsi" w:cstheme="majorHAnsi"/>
@@ -145,23 +143,7 @@
           <w:rFonts w:asciiTheme="majorHAnsi" w:hAnsiTheme="majorHAnsi" w:cstheme="majorHAnsi"/>
           <w:lang w:val="fr-FR"/>
         </w:rPr>
-        <w:t xml:space="preserve">l’énoncé, mais bien leurs noms complets. Donc, avec les noms de devises abrégées, on ne trouvera jamais les devises dans le </w:t>
-      </w:r>
-      <w:proofErr w:type="spellStart"/>
-      <w:r>
-        <w:rPr>
-          <w:rFonts w:asciiTheme="majorHAnsi" w:hAnsiTheme="majorHAnsi" w:cstheme="majorHAnsi"/>
-          <w:lang w:val="fr-FR"/>
-        </w:rPr>
-        <w:t>ArrayList</w:t>
-      </w:r>
-      <w:proofErr w:type="spellEnd"/>
-      <w:r>
-        <w:rPr>
-          <w:rFonts w:asciiTheme="majorHAnsi" w:hAnsiTheme="majorHAnsi" w:cstheme="majorHAnsi"/>
-          <w:lang w:val="fr-FR"/>
-        </w:rPr>
-        <w:t xml:space="preserve">, et </w:t>
+        <w:t xml:space="preserve">l’énoncé, mais bien leurs noms complets. Donc, avec les noms de devises abrégées, on ne trouvera jamais les devises dans le ArrayList, et </w:t>
       </w:r>
       <w:r>
         <w:rPr>
@@ -323,7 +305,7 @@
           <w:rFonts w:asciiTheme="majorHAnsi" w:hAnsiTheme="majorHAnsi" w:cstheme="majorHAnsi"/>
           <w:lang w:val="fr-FR"/>
         </w:rPr>
-        <w:t>D’un autre côté, même si nous avions des devises qui sont dans l’énoncé, lorsque l’on teste avec une variable mauvaise, selon nous (</w:t>
+        <w:t>D’un autre côté, même si nous avions des devises qui sont dans l’énoncé, lorsque l’on teste avec une variable mauvaise selon nous (</w:t>
       </w:r>
       <w:r>
         <w:rPr>
@@ -337,7 +319,93 @@
           <w:rFonts w:asciiTheme="majorHAnsi" w:hAnsiTheme="majorHAnsi" w:cstheme="majorHAnsi"/>
           <w:lang w:val="fr-FR"/>
         </w:rPr>
-        <w:t>. valeur de -1) on se retrouve quand même avec un problème. Ce dernier étant que nous aurions une valeur de retour alors qu’on ne devrait pas, à aucun moment dans le code, il y a une vérification afin de s’assurer que les valeurs sont supérieures ou égales à 0.</w:t>
+        <w:t>. valeur de -1)</w:t>
+      </w:r>
+      <w:r>
+        <w:rPr>
+          <w:rFonts w:asciiTheme="majorHAnsi" w:hAnsiTheme="majorHAnsi" w:cstheme="majorHAnsi"/>
+          <w:lang w:val="fr-FR"/>
+        </w:rPr>
+        <w:t>,</w:t>
+      </w:r>
+      <w:r>
+        <w:rPr>
+          <w:rFonts w:asciiTheme="majorHAnsi" w:hAnsiTheme="majorHAnsi" w:cstheme="majorHAnsi"/>
+          <w:lang w:val="fr-FR"/>
+        </w:rPr>
+        <w:t xml:space="preserve"> on se retrouve quand même avec un problème</w:t>
+      </w:r>
+      <w:r>
+        <w:rPr>
+          <w:rFonts w:asciiTheme="majorHAnsi" w:hAnsiTheme="majorHAnsi" w:cstheme="majorHAnsi"/>
+          <w:lang w:val="fr-FR"/>
+        </w:rPr>
+        <w:t>, c</w:t>
+      </w:r>
+      <w:r>
+        <w:rPr>
+          <w:rFonts w:asciiTheme="majorHAnsi" w:hAnsiTheme="majorHAnsi" w:cstheme="majorHAnsi"/>
+          <w:lang w:val="fr-FR"/>
+        </w:rPr>
+        <w:t>e dernier étant que nous aurions une valeur de retour alors qu’on ne devrait pas</w:t>
+      </w:r>
+      <w:r>
+        <w:rPr>
+          <w:rFonts w:asciiTheme="majorHAnsi" w:hAnsiTheme="majorHAnsi" w:cstheme="majorHAnsi"/>
+          <w:lang w:val="fr-FR"/>
+        </w:rPr>
+        <w:t>.</w:t>
+      </w:r>
+      <w:r>
+        <w:rPr>
+          <w:rFonts w:asciiTheme="majorHAnsi" w:hAnsiTheme="majorHAnsi" w:cstheme="majorHAnsi"/>
+          <w:lang w:val="fr-FR"/>
+        </w:rPr>
+        <w:t xml:space="preserve"> </w:t>
+      </w:r>
+      <w:r>
+        <w:rPr>
+          <w:rFonts w:asciiTheme="majorHAnsi" w:hAnsiTheme="majorHAnsi" w:cstheme="majorHAnsi"/>
+          <w:lang w:val="fr-FR"/>
+        </w:rPr>
+        <w:t>Il n’</w:t>
+      </w:r>
+      <w:r>
+        <w:rPr>
+          <w:rFonts w:asciiTheme="majorHAnsi" w:hAnsiTheme="majorHAnsi" w:cstheme="majorHAnsi"/>
+          <w:lang w:val="fr-FR"/>
+        </w:rPr>
+        <w:t>y a</w:t>
+      </w:r>
+      <w:r>
+        <w:rPr>
+          <w:rFonts w:asciiTheme="majorHAnsi" w:hAnsiTheme="majorHAnsi" w:cstheme="majorHAnsi"/>
+          <w:lang w:val="fr-FR"/>
+        </w:rPr>
+        <w:t xml:space="preserve"> aucun moment dans le code o</w:t>
+      </w:r>
+      <w:bookmarkStart w:id="0" w:name="_GoBack"/>
+      <w:bookmarkEnd w:id="0"/>
+      <w:r>
+        <w:rPr>
+          <w:rFonts w:asciiTheme="majorHAnsi" w:hAnsiTheme="majorHAnsi" w:cstheme="majorHAnsi"/>
+          <w:lang w:val="fr-FR"/>
+        </w:rPr>
+        <w:t>ù</w:t>
+      </w:r>
+      <w:r>
+        <w:rPr>
+          <w:rFonts w:asciiTheme="majorHAnsi" w:hAnsiTheme="majorHAnsi" w:cstheme="majorHAnsi"/>
+          <w:lang w:val="fr-FR"/>
+        </w:rPr>
+        <w:t xml:space="preserve"> il y a</w:t>
+      </w:r>
+      <w:r>
+        <w:rPr>
+          <w:rFonts w:asciiTheme="majorHAnsi" w:hAnsiTheme="majorHAnsi" w:cstheme="majorHAnsi"/>
+          <w:lang w:val="fr-FR"/>
+        </w:rPr>
+        <w:t xml:space="preserve"> une vérification afin de s’assurer que les valeurs sont supérieures ou égales à 0.</w:t>
       </w:r>
     </w:p>
     <w:p>
@@ -401,23 +469,7 @@
           <w:rFonts w:asciiTheme="majorHAnsi" w:hAnsiTheme="majorHAnsi" w:cstheme="majorHAnsi"/>
           <w:lang w:val="fr-CA"/>
         </w:rPr>
-        <w:t xml:space="preserve">Pour </w:t>
-      </w:r>
-      <w:proofErr w:type="spellStart"/>
-      <w:r>
-        <w:rPr>
-          <w:rFonts w:asciiTheme="majorHAnsi" w:hAnsiTheme="majorHAnsi" w:cstheme="majorHAnsi"/>
-          <w:lang w:val="fr-CA"/>
-        </w:rPr>
-        <w:t>Currency.convert</w:t>
-      </w:r>
-      <w:proofErr w:type="spellEnd"/>
-      <w:r>
-        <w:rPr>
-          <w:rFonts w:asciiTheme="majorHAnsi" w:hAnsiTheme="majorHAnsi" w:cstheme="majorHAnsi"/>
-          <w:lang w:val="fr-CA"/>
-        </w:rPr>
-        <w:t>, on a qu’une seule restriction, le montant négatif. Donc, on a :</w:t>
+        <w:t>Pour Currency.convert, on a qu’une seule restriction, le montant négatif. Donc, on a :</w:t>
       </w:r>
     </w:p>
     <w:p>
@@ -595,7 +647,6 @@
         </w:rPr>
         <w:br/>
       </w:r>
-      <w:proofErr w:type="spellStart"/>
       <w:r>
         <w:rPr>
           <w:rFonts w:asciiTheme="majorHAnsi" w:hAnsiTheme="majorHAnsi" w:cstheme="majorHAnsi"/>
@@ -608,7 +659,6 @@
         </w:rPr>
         <w:t>MainWindow</w:t>
       </w:r>
-      <w:proofErr w:type="spellEnd"/>
       <w:r>
         <w:rPr>
           <w:rFonts w:asciiTheme="majorHAnsi" w:hAnsiTheme="majorHAnsi" w:cstheme="majorHAnsi"/>
@@ -652,23 +702,7 @@
           <w:rFonts w:asciiTheme="majorHAnsi" w:hAnsiTheme="majorHAnsi" w:cstheme="majorHAnsi"/>
           <w:lang w:val="fr-FR"/>
         </w:rPr>
-        <w:t xml:space="preserve"> la couverture des instructions, pour </w:t>
-      </w:r>
-      <w:proofErr w:type="spellStart"/>
-      <w:r>
-        <w:rPr>
-          <w:rFonts w:asciiTheme="majorHAnsi" w:hAnsiTheme="majorHAnsi" w:cstheme="majorHAnsi"/>
-          <w:lang w:val="fr-FR"/>
-        </w:rPr>
-        <w:t>MainWindow</w:t>
-      </w:r>
-      <w:proofErr w:type="spellEnd"/>
-      <w:r>
-        <w:rPr>
-          <w:rFonts w:asciiTheme="majorHAnsi" w:hAnsiTheme="majorHAnsi" w:cstheme="majorHAnsi"/>
-          <w:lang w:val="fr-FR"/>
-        </w:rPr>
-        <w:t xml:space="preserve">, </w:t>
+        <w:t xml:space="preserve"> la couverture des instructions, pour MainWindow, </w:t>
       </w:r>
       <w:r>
         <w:rPr>
@@ -713,7 +747,6 @@
         </w:rPr>
         <w:t>(</w:t>
       </w:r>
-      <w:proofErr w:type="spellStart"/>
       <w:r>
         <w:rPr>
           <w:rFonts w:asciiTheme="majorHAnsi" w:hAnsiTheme="majorHAnsi" w:cstheme="majorHAnsi"/>
@@ -721,7 +754,6 @@
         </w:rPr>
         <w:t>currencies.get</w:t>
       </w:r>
-      <w:proofErr w:type="spellEnd"/>
       <w:r>
         <w:rPr>
           <w:rFonts w:asciiTheme="majorHAnsi" w:hAnsiTheme="majorHAnsi" w:cstheme="majorHAnsi"/>
@@ -743,7 +775,98 @@
         </w:rPr>
         <w:t xml:space="preserve"> </w:t>
       </w:r>
-      <w:proofErr w:type="spellStart"/>
+      <w:r>
+        <w:rPr>
+          <w:rFonts w:asciiTheme="majorHAnsi" w:hAnsiTheme="majorHAnsi" w:cstheme="majorHAnsi"/>
+          <w:lang w:val="fr-CA"/>
+        </w:rPr>
+        <w:t>getName() == currency2</w:t>
+      </w:r>
+      <w:r>
+        <w:rPr>
+          <w:rFonts w:asciiTheme="majorHAnsi" w:hAnsiTheme="majorHAnsi" w:cstheme="majorHAnsi"/>
+          <w:lang w:val="fr-CA"/>
+        </w:rPr>
+        <w:t>)</w:t>
+      </w:r>
+      <w:r>
+        <w:rPr>
+          <w:rFonts w:asciiTheme="majorHAnsi" w:hAnsiTheme="majorHAnsi" w:cstheme="majorHAnsi"/>
+          <w:lang w:val="fr-FR"/>
+        </w:rPr>
+        <w:t>)</w:t>
+      </w:r>
+      <w:r>
+        <w:rPr>
+          <w:rFonts w:asciiTheme="majorHAnsi" w:hAnsiTheme="majorHAnsi" w:cstheme="majorHAnsi"/>
+          <w:lang w:val="fr-FR"/>
+        </w:rPr>
+        <w:t xml:space="preserve"> </w:t>
+      </w:r>
+      <w:r>
+        <w:rPr>
+          <w:rFonts w:asciiTheme="majorHAnsi" w:hAnsiTheme="majorHAnsi" w:cstheme="majorHAnsi"/>
+          <w:lang w:val="fr-FR"/>
+        </w:rPr>
+        <w:t>et le 3</w:t>
+      </w:r>
+      <w:r>
+        <w:rPr>
+          <w:rFonts w:asciiTheme="majorHAnsi" w:hAnsiTheme="majorHAnsi" w:cstheme="majorHAnsi"/>
+          <w:vertAlign w:val="superscript"/>
+          <w:lang w:val="fr-FR"/>
+        </w:rPr>
+        <w:t>e</w:t>
+      </w:r>
+      <w:r>
+        <w:rPr>
+          <w:rFonts w:asciiTheme="majorHAnsi" w:hAnsiTheme="majorHAnsi" w:cstheme="majorHAnsi"/>
+          <w:lang w:val="fr-FR"/>
+        </w:rPr>
+        <w:t>(</w:t>
+      </w:r>
+      <w:r>
+        <w:rPr>
+          <w:rFonts w:asciiTheme="majorHAnsi" w:hAnsiTheme="majorHAnsi" w:cstheme="majorHAnsi"/>
+          <w:lang w:val="fr-CA"/>
+        </w:rPr>
+        <w:t>currencies.get</w:t>
+      </w:r>
+      <w:r>
+        <w:rPr>
+          <w:rFonts w:asciiTheme="majorHAnsi" w:hAnsiTheme="majorHAnsi" w:cstheme="majorHAnsi"/>
+          <w:lang w:val="fr-CA"/>
+        </w:rPr>
+        <w:t xml:space="preserve"> (</w:t>
+      </w:r>
+      <w:r>
+        <w:rPr>
+          <w:rFonts w:asciiTheme="majorHAnsi" w:hAnsiTheme="majorHAnsi" w:cstheme="majorHAnsi"/>
+          <w:lang w:val="fr-CA"/>
+        </w:rPr>
+        <w:t>i</w:t>
+      </w:r>
+      <w:r>
+        <w:rPr>
+          <w:rFonts w:asciiTheme="majorHAnsi" w:hAnsiTheme="majorHAnsi" w:cstheme="majorHAnsi"/>
+          <w:lang w:val="fr-CA"/>
+        </w:rPr>
+        <w:t>)</w:t>
+      </w:r>
+      <w:r>
+        <w:rPr>
+          <w:rFonts w:asciiTheme="majorHAnsi" w:hAnsiTheme="majorHAnsi" w:cstheme="majorHAnsi"/>
+          <w:lang w:val="fr-CA"/>
+        </w:rPr>
+        <w:t>.</w:t>
+      </w:r>
+      <w:r>
+        <w:rPr>
+          <w:rFonts w:asciiTheme="majorHAnsi" w:hAnsiTheme="majorHAnsi" w:cstheme="majorHAnsi"/>
+          <w:lang w:val="fr-CA"/>
+        </w:rPr>
+        <w:t xml:space="preserve"> </w:t>
+      </w:r>
       <w:r>
         <w:rPr>
           <w:rFonts w:asciiTheme="majorHAnsi" w:hAnsiTheme="majorHAnsi" w:cstheme="majorHAnsi"/>
@@ -751,41 +874,26 @@
         </w:rPr>
         <w:t>getName</w:t>
       </w:r>
-      <w:proofErr w:type="spellEnd"/>
-      <w:r>
-        <w:rPr>
-          <w:rFonts w:asciiTheme="majorHAnsi" w:hAnsiTheme="majorHAnsi" w:cstheme="majorHAnsi"/>
-          <w:lang w:val="fr-CA"/>
-        </w:rPr>
-        <w:t>() == currency2</w:t>
-      </w:r>
-      <w:r>
-        <w:rPr>
-          <w:rFonts w:asciiTheme="majorHAnsi" w:hAnsiTheme="majorHAnsi" w:cstheme="majorHAnsi"/>
-          <w:lang w:val="fr-CA"/>
-        </w:rPr>
-        <w:t>)</w:t>
-      </w:r>
-      <w:r>
-        <w:rPr>
-          <w:rFonts w:asciiTheme="majorHAnsi" w:hAnsiTheme="majorHAnsi" w:cstheme="majorHAnsi"/>
-          <w:lang w:val="fr-FR"/>
-        </w:rPr>
-        <w:t>)</w:t>
-      </w:r>
-      <w:r>
-        <w:rPr>
-          <w:rFonts w:asciiTheme="majorHAnsi" w:hAnsiTheme="majorHAnsi" w:cstheme="majorHAnsi"/>
-          <w:lang w:val="fr-FR"/>
-        </w:rPr>
-        <w:t xml:space="preserve"> </w:t>
-      </w:r>
-      <w:r>
-        <w:rPr>
-          <w:rFonts w:asciiTheme="majorHAnsi" w:hAnsiTheme="majorHAnsi" w:cstheme="majorHAnsi"/>
-          <w:lang w:val="fr-FR"/>
-        </w:rPr>
-        <w:t>et le 3</w:t>
+      <w:r>
+        <w:rPr>
+          <w:rFonts w:asciiTheme="majorHAnsi" w:hAnsiTheme="majorHAnsi" w:cstheme="majorHAnsi"/>
+          <w:lang w:val="fr-CA"/>
+        </w:rPr>
+        <w:t xml:space="preserve"> ()</w:t>
+      </w:r>
+      <w:r>
+        <w:rPr>
+          <w:rFonts w:asciiTheme="majorHAnsi" w:hAnsiTheme="majorHAnsi" w:cstheme="majorHAnsi"/>
+          <w:lang w:val="fr-CA"/>
+        </w:rPr>
+        <w:t xml:space="preserve"> == currency1</w:t>
+      </w:r>
+      <w:r>
+        <w:rPr>
+          <w:rFonts w:asciiTheme="majorHAnsi" w:hAnsiTheme="majorHAnsi" w:cstheme="majorHAnsi"/>
+          <w:lang w:val="fr-FR"/>
+        </w:rPr>
+        <w:t>) if. Le 2</w:t>
       </w:r>
       <w:r>
         <w:rPr>
@@ -800,140 +908,35 @@
           <w:rFonts w:asciiTheme="majorHAnsi" w:hAnsiTheme="majorHAnsi" w:cstheme="majorHAnsi"/>
           <w:lang w:val="fr-FR"/>
         </w:rPr>
+        <w:t xml:space="preserve"> (</w:t>
+      </w:r>
+      <w:r>
+        <w:rPr>
+          <w:rFonts w:asciiTheme="majorHAnsi" w:hAnsiTheme="majorHAnsi" w:cstheme="majorHAnsi"/>
+          <w:lang w:val="fr-CA"/>
+        </w:rPr>
+        <w:t xml:space="preserve">if </w:t>
+      </w:r>
+      <w:r>
+        <w:rPr>
+          <w:rFonts w:asciiTheme="majorHAnsi" w:hAnsiTheme="majorHAnsi" w:cstheme="majorHAnsi"/>
+          <w:lang w:val="fr-CA"/>
+        </w:rPr>
         <w:t>(</w:t>
       </w:r>
-      <w:proofErr w:type="spellStart"/>
-      <w:r>
-        <w:rPr>
-          <w:rFonts w:asciiTheme="majorHAnsi" w:hAnsiTheme="majorHAnsi" w:cstheme="majorHAnsi"/>
-          <w:lang w:val="fr-CA"/>
-        </w:rPr>
-        <w:t>currencies.get</w:t>
-      </w:r>
-      <w:proofErr w:type="spellEnd"/>
-      <w:r>
-        <w:rPr>
-          <w:rFonts w:asciiTheme="majorHAnsi" w:hAnsiTheme="majorHAnsi" w:cstheme="majorHAnsi"/>
-          <w:lang w:val="fr-CA"/>
-        </w:rPr>
-        <w:t xml:space="preserve"> (</w:t>
-      </w:r>
-      <w:r>
-        <w:rPr>
-          <w:rFonts w:asciiTheme="majorHAnsi" w:hAnsiTheme="majorHAnsi" w:cstheme="majorHAnsi"/>
-          <w:lang w:val="fr-CA"/>
-        </w:rPr>
-        <w:t>i</w:t>
-      </w:r>
-      <w:r>
-        <w:rPr>
-          <w:rFonts w:asciiTheme="majorHAnsi" w:hAnsiTheme="majorHAnsi" w:cstheme="majorHAnsi"/>
-          <w:lang w:val="fr-CA"/>
-        </w:rPr>
-        <w:t>)</w:t>
-      </w:r>
-      <w:r>
-        <w:rPr>
-          <w:rFonts w:asciiTheme="majorHAnsi" w:hAnsiTheme="majorHAnsi" w:cstheme="majorHAnsi"/>
-          <w:lang w:val="fr-CA"/>
-        </w:rPr>
-        <w:t>.</w:t>
-      </w:r>
-      <w:r>
-        <w:rPr>
-          <w:rFonts w:asciiTheme="majorHAnsi" w:hAnsiTheme="majorHAnsi" w:cstheme="majorHAnsi"/>
-          <w:lang w:val="fr-CA"/>
-        </w:rPr>
-        <w:t xml:space="preserve"> </w:t>
-      </w:r>
-      <w:proofErr w:type="spellStart"/>
-      <w:r>
-        <w:rPr>
-          <w:rFonts w:asciiTheme="majorHAnsi" w:hAnsiTheme="majorHAnsi" w:cstheme="majorHAnsi"/>
-          <w:lang w:val="fr-CA"/>
-        </w:rPr>
-        <w:t>getName</w:t>
-      </w:r>
-      <w:proofErr w:type="spellEnd"/>
-      <w:r>
-        <w:rPr>
-          <w:rFonts w:asciiTheme="majorHAnsi" w:hAnsiTheme="majorHAnsi" w:cstheme="majorHAnsi"/>
-          <w:lang w:val="fr-CA"/>
-        </w:rPr>
-        <w:t xml:space="preserve"> ()</w:t>
-      </w:r>
-      <w:r>
-        <w:rPr>
-          <w:rFonts w:asciiTheme="majorHAnsi" w:hAnsiTheme="majorHAnsi" w:cstheme="majorHAnsi"/>
-          <w:lang w:val="fr-CA"/>
-        </w:rPr>
-        <w:t xml:space="preserve"> == currency1</w:t>
-      </w:r>
-      <w:r>
-        <w:rPr>
-          <w:rFonts w:asciiTheme="majorHAnsi" w:hAnsiTheme="majorHAnsi" w:cstheme="majorHAnsi"/>
-          <w:lang w:val="fr-FR"/>
-        </w:rPr>
-        <w:t>) if. Le 2</w:t>
-      </w:r>
-      <w:r>
-        <w:rPr>
-          <w:rFonts w:asciiTheme="majorHAnsi" w:hAnsiTheme="majorHAnsi" w:cstheme="majorHAnsi"/>
-          <w:vertAlign w:val="superscript"/>
-          <w:lang w:val="fr-FR"/>
-        </w:rPr>
-        <w:t>e</w:t>
-      </w:r>
-      <w:r>
-        <w:rPr>
-          <w:rFonts w:asciiTheme="majorHAnsi" w:hAnsiTheme="majorHAnsi" w:cstheme="majorHAnsi"/>
-          <w:lang w:val="fr-FR"/>
-        </w:rPr>
-        <w:t xml:space="preserve"> (</w:t>
-      </w:r>
-      <w:r>
-        <w:rPr>
-          <w:rFonts w:asciiTheme="majorHAnsi" w:hAnsiTheme="majorHAnsi" w:cstheme="majorHAnsi"/>
-          <w:lang w:val="fr-CA"/>
-        </w:rPr>
-        <w:t xml:space="preserve">if </w:t>
-      </w:r>
-      <w:r>
-        <w:rPr>
-          <w:rFonts w:asciiTheme="majorHAnsi" w:hAnsiTheme="majorHAnsi" w:cstheme="majorHAnsi"/>
-          <w:lang w:val="fr-CA"/>
-        </w:rPr>
-        <w:t>(</w:t>
-      </w:r>
-      <w:r>
-        <w:rPr>
-          <w:rFonts w:asciiTheme="majorHAnsi" w:hAnsiTheme="majorHAnsi" w:cstheme="majorHAnsi"/>
-          <w:lang w:val="fr-CA"/>
-        </w:rPr>
-        <w:t xml:space="preserve">shortNameCurrency2 != </w:t>
-      </w:r>
-      <w:proofErr w:type="spellStart"/>
-      <w:r>
-        <w:rPr>
-          <w:rFonts w:asciiTheme="majorHAnsi" w:hAnsiTheme="majorHAnsi" w:cstheme="majorHAnsi"/>
-          <w:lang w:val="fr-CA"/>
-        </w:rPr>
-        <w:t>nul</w:t>
-      </w:r>
-      <w:r>
-        <w:rPr>
-          <w:rFonts w:asciiTheme="majorHAnsi" w:hAnsiTheme="majorHAnsi" w:cstheme="majorHAnsi"/>
-          <w:lang w:val="fr-CA"/>
-        </w:rPr>
-        <w:t>l</w:t>
-      </w:r>
-      <w:proofErr w:type="spellEnd"/>
-      <w:r>
-        <w:rPr>
-          <w:rFonts w:asciiTheme="majorHAnsi" w:hAnsiTheme="majorHAnsi" w:cstheme="majorHAnsi"/>
-          <w:lang w:val="fr-CA"/>
-        </w:rPr>
-        <w:t>)</w:t>
+      <w:r>
+        <w:rPr>
+          <w:rFonts w:asciiTheme="majorHAnsi" w:hAnsiTheme="majorHAnsi" w:cstheme="majorHAnsi"/>
+          <w:lang w:val="fr-CA"/>
+        </w:rPr>
+        <w:t>shortNameCurrency2 != nul</w:t>
+      </w:r>
+      <w:r>
+        <w:rPr>
+          <w:rFonts w:asciiTheme="majorHAnsi" w:hAnsiTheme="majorHAnsi" w:cstheme="majorHAnsi"/>
+          <w:lang w:val="fr-CA"/>
+        </w:rPr>
+        <w:t>l)</w:t>
       </w:r>
       <w:r>
         <w:rPr>
@@ -1085,55 +1088,7 @@
           <w:rFonts w:asciiTheme="majorHAnsi" w:hAnsiTheme="majorHAnsi" w:cstheme="majorHAnsi"/>
           <w:lang w:val="fr-FR"/>
         </w:rPr>
-        <w:t xml:space="preserve">devise2, </w:t>
-      </w:r>
-      <w:proofErr w:type="spellStart"/>
-      <w:r>
-        <w:rPr>
-          <w:rFonts w:asciiTheme="majorHAnsi" w:hAnsiTheme="majorHAnsi" w:cstheme="majorHAnsi"/>
-          <w:lang w:val="fr-FR"/>
-        </w:rPr>
-        <w:t>ArrayList</w:t>
-      </w:r>
-      <w:proofErr w:type="spellEnd"/>
-      <w:r>
-        <w:rPr>
-          <w:rFonts w:asciiTheme="majorHAnsi" w:hAnsiTheme="majorHAnsi" w:cstheme="majorHAnsi"/>
-          <w:lang w:val="fr-FR"/>
-        </w:rPr>
-        <w:t xml:space="preserve">&lt;Currency&gt;devises, montant) | </w:t>
-      </w:r>
-      <w:proofErr w:type="spellStart"/>
-      <w:r>
-        <w:rPr>
-          <w:rFonts w:asciiTheme="majorHAnsi" w:hAnsiTheme="majorHAnsi" w:cstheme="majorHAnsi"/>
-          <w:lang w:val="fr-FR"/>
-        </w:rPr>
-        <w:t>devises.contains</w:t>
-      </w:r>
-      <w:proofErr w:type="spellEnd"/>
-      <w:r>
-        <w:rPr>
-          <w:rFonts w:asciiTheme="majorHAnsi" w:hAnsiTheme="majorHAnsi" w:cstheme="majorHAnsi"/>
-          <w:lang w:val="fr-FR"/>
-        </w:rPr>
-        <w:t xml:space="preserve">(devise1), </w:t>
-      </w:r>
-      <w:proofErr w:type="spellStart"/>
-      <w:r>
-        <w:rPr>
-          <w:rFonts w:asciiTheme="majorHAnsi" w:hAnsiTheme="majorHAnsi" w:cstheme="majorHAnsi"/>
-          <w:lang w:val="fr-FR"/>
-        </w:rPr>
-        <w:t>devises.contains</w:t>
-      </w:r>
-      <w:proofErr w:type="spellEnd"/>
-      <w:r>
-        <w:rPr>
-          <w:rFonts w:asciiTheme="majorHAnsi" w:hAnsiTheme="majorHAnsi" w:cstheme="majorHAnsi"/>
-          <w:lang w:val="fr-FR"/>
-        </w:rPr>
-        <w:t>(devise2)}</w:t>
+        <w:t>devise2, ArrayList&lt;Currency&gt;devises, montant) | devises.contains(devise1), devises.contains(devise2)}</w:t>
       </w:r>
     </w:p>
     <w:p>
@@ -1173,23 +1128,21 @@
         </w:rPr>
         <w:t>"</w:t>
       </w:r>
-      <w:proofErr w:type="spellStart"/>
       <w:r>
         <w:rPr>
           <w:rFonts w:asciiTheme="majorHAnsi" w:hAnsiTheme="majorHAnsi" w:cstheme="majorHAnsi"/>
           <w:shd w:val="clear" w:color="auto" w:fill="E8F2FE"/>
           <w:lang w:val="fr-FR"/>
         </w:rPr>
-        <w:t>Japanese</w:t>
-      </w:r>
-      <w:proofErr w:type="spellEnd"/>
+        <w:t>Japanese Yen</w:t>
+      </w:r>
       <w:r>
         <w:rPr>
           <w:rFonts w:asciiTheme="majorHAnsi" w:hAnsiTheme="majorHAnsi" w:cstheme="majorHAnsi"/>
           <w:shd w:val="clear" w:color="auto" w:fill="E8F2FE"/>
           <w:lang w:val="fr-FR"/>
         </w:rPr>
-        <w:t xml:space="preserve"> Yen</w:t>
+        <w:t>"</w:t>
       </w:r>
       <w:r>
         <w:rPr>
@@ -1197,6 +1150,14 @@
           <w:shd w:val="clear" w:color="auto" w:fill="E8F2FE"/>
           <w:lang w:val="fr-FR"/>
         </w:rPr>
+        <w:t xml:space="preserve">, </w:t>
+      </w:r>
+      <w:r>
+        <w:rPr>
+          <w:rFonts w:asciiTheme="majorHAnsi" w:hAnsiTheme="majorHAnsi" w:cstheme="majorHAnsi"/>
+          <w:shd w:val="clear" w:color="auto" w:fill="E8F2FE"/>
+          <w:lang w:val="fr-FR"/>
+        </w:rPr>
         <w:t>"</w:t>
       </w:r>
       <w:r>
@@ -1205,7 +1166,7 @@
           <w:shd w:val="clear" w:color="auto" w:fill="E8F2FE"/>
           <w:lang w:val="fr-FR"/>
         </w:rPr>
-        <w:t xml:space="preserve">, </w:t>
+        <w:t>Chinese Yuan Renminbi</w:t>
       </w:r>
       <w:r>
         <w:rPr>
@@ -1215,50 +1176,14 @@
         </w:rPr>
         <w:t>"</w:t>
       </w:r>
-      <w:proofErr w:type="spellStart"/>
       <w:r>
         <w:rPr>
           <w:rFonts w:asciiTheme="majorHAnsi" w:hAnsiTheme="majorHAnsi" w:cstheme="majorHAnsi"/>
           <w:shd w:val="clear" w:color="auto" w:fill="E8F2FE"/>
           <w:lang w:val="fr-FR"/>
         </w:rPr>
-        <w:t>Chinese</w:t>
-      </w:r>
-      <w:proofErr w:type="spellEnd"/>
-      <w:r>
-        <w:rPr>
-          <w:rFonts w:asciiTheme="majorHAnsi" w:hAnsiTheme="majorHAnsi" w:cstheme="majorHAnsi"/>
-          <w:shd w:val="clear" w:color="auto" w:fill="E8F2FE"/>
-          <w:lang w:val="fr-FR"/>
-        </w:rPr>
-        <w:t xml:space="preserve"> Yuan Renminbi</w:t>
-      </w:r>
-      <w:r>
-        <w:rPr>
-          <w:rFonts w:asciiTheme="majorHAnsi" w:hAnsiTheme="majorHAnsi" w:cstheme="majorHAnsi"/>
-          <w:shd w:val="clear" w:color="auto" w:fill="E8F2FE"/>
-          <w:lang w:val="fr-FR"/>
-        </w:rPr>
-        <w:t>"</w:t>
-      </w:r>
-      <w:r>
-        <w:rPr>
-          <w:rFonts w:asciiTheme="majorHAnsi" w:hAnsiTheme="majorHAnsi" w:cstheme="majorHAnsi"/>
-          <w:shd w:val="clear" w:color="auto" w:fill="E8F2FE"/>
-          <w:lang w:val="fr-FR"/>
-        </w:rPr>
-        <w:t xml:space="preserve">, </w:t>
-      </w:r>
-      <w:proofErr w:type="spellStart"/>
-      <w:r>
-        <w:rPr>
-          <w:rFonts w:asciiTheme="majorHAnsi" w:hAnsiTheme="majorHAnsi" w:cstheme="majorHAnsi"/>
-          <w:shd w:val="clear" w:color="auto" w:fill="E8F2FE"/>
-          <w:lang w:val="fr-FR"/>
-        </w:rPr>
-        <w:t>Currency.init</w:t>
-      </w:r>
-      <w:proofErr w:type="spellEnd"/>
+        <w:t>, Currency.init</w:t>
+      </w:r>
       <w:r>
         <w:rPr>
           <w:rFonts w:asciiTheme="majorHAnsi" w:hAnsiTheme="majorHAnsi" w:cstheme="majorHAnsi"/>
@@ -1797,21 +1722,7 @@
           <w:rFonts w:asciiTheme="majorHAnsi" w:hAnsiTheme="majorHAnsi" w:cstheme="majorHAnsi"/>
           <w:lang w:val="fr-CA"/>
         </w:rPr>
-        <w:t>pas la 1ere devise si la 2e était mauvaise</w:t>
-      </w:r>
-      <w:r>
-        <w:rPr>
-          <w:rFonts w:asciiTheme="majorHAnsi" w:hAnsiTheme="majorHAnsi" w:cstheme="majorHAnsi"/>
-          <w:lang w:val="fr-CA"/>
-        </w:rPr>
-        <w:t xml:space="preserve">. </w:t>
-      </w:r>
-      <w:r>
-        <w:rPr>
-          <w:rFonts w:asciiTheme="majorHAnsi" w:hAnsiTheme="majorHAnsi" w:cstheme="majorHAnsi"/>
-          <w:lang w:val="fr-CA"/>
-        </w:rPr>
-        <w:t>On le rajoute</w:t>
+        <w:t>pas la 1ere devise si la 2e était mauvaise. On le rajoute</w:t>
       </w:r>
       <w:r>
         <w:rPr>
@@ -1900,45 +1811,7 @@
           <w:szCs w:val="24"/>
           <w:lang w:val="fr-CA"/>
         </w:rPr>
-        <w:t>Currency</w:t>
-      </w:r>
-      <w:r>
-        <w:rPr>
-          <w:rFonts w:asciiTheme="majorHAnsi" w:hAnsiTheme="majorHAnsi" w:cstheme="majorHAnsi"/>
-          <w:i/>
-          <w:iCs/>
-          <w:color w:val="5B9BD5" w:themeColor="accent5"/>
-          <w:sz w:val="24"/>
-          <w:szCs w:val="24"/>
-          <w:lang w:val="fr-CA"/>
-        </w:rPr>
-        <w:t xml:space="preserve"> </w:t>
-      </w:r>
-      <w:proofErr w:type="spellStart"/>
-      <w:r>
-        <w:rPr>
-          <w:rFonts w:asciiTheme="majorHAnsi" w:hAnsiTheme="majorHAnsi" w:cstheme="majorHAnsi"/>
-          <w:i/>
-          <w:iCs/>
-          <w:color w:val="5B9BD5" w:themeColor="accent5"/>
-          <w:sz w:val="24"/>
-          <w:szCs w:val="24"/>
-          <w:lang w:val="fr-CA"/>
-        </w:rPr>
-        <w:t>convert</w:t>
-      </w:r>
-      <w:proofErr w:type="spellEnd"/>
-      <w:r>
-        <w:rPr>
-          <w:rFonts w:asciiTheme="majorHAnsi" w:hAnsiTheme="majorHAnsi" w:cstheme="majorHAnsi"/>
-          <w:i/>
-          <w:iCs/>
-          <w:color w:val="5B9BD5" w:themeColor="accent5"/>
-          <w:sz w:val="24"/>
-          <w:szCs w:val="24"/>
-          <w:lang w:val="fr-CA"/>
-        </w:rPr>
-        <w:t>:</w:t>
+        <w:t>Currency convert:</w:t>
       </w:r>
       <w:r>
         <w:rPr>
@@ -1970,40 +1843,22 @@
           <w:color w:val="000000"/>
           <w:lang w:val="fr-CA" w:eastAsia="en-CA"/>
         </w:rPr>
-        <w:t xml:space="preserve">Pour </w:t>
-      </w:r>
-      <w:proofErr w:type="spellStart"/>
+        <w:t xml:space="preserve">Pour Currency.convert, on remarque en regardant la méthode qu'il n'y a aucune contrainte </w:t>
+      </w:r>
       <w:r>
         <w:rPr>
           <w:rFonts w:asciiTheme="majorHAnsi" w:eastAsia="Times New Roman" w:hAnsiTheme="majorHAnsi" w:cstheme="majorHAnsi"/>
           <w:color w:val="000000"/>
           <w:lang w:val="fr-CA" w:eastAsia="en-CA"/>
         </w:rPr>
-        <w:t>Currency.convert</w:t>
-      </w:r>
-      <w:proofErr w:type="spellEnd"/>
+        <w:t>en termes de</w:t>
+      </w:r>
       <w:r>
         <w:rPr>
           <w:rFonts w:asciiTheme="majorHAnsi" w:eastAsia="Times New Roman" w:hAnsiTheme="majorHAnsi" w:cstheme="majorHAnsi"/>
           <w:color w:val="000000"/>
           <w:lang w:val="fr-CA" w:eastAsia="en-CA"/>
         </w:rPr>
-        <w:t xml:space="preserve">, on remarque en regardant la méthode qu'il n'y a aucune contrainte </w:t>
-      </w:r>
-      <w:r>
-        <w:rPr>
-          <w:rFonts w:asciiTheme="majorHAnsi" w:eastAsia="Times New Roman" w:hAnsiTheme="majorHAnsi" w:cstheme="majorHAnsi"/>
-          <w:color w:val="000000"/>
-          <w:lang w:val="fr-CA" w:eastAsia="en-CA"/>
-        </w:rPr>
-        <w:t>en termes de</w:t>
-      </w:r>
-      <w:r>
-        <w:rPr>
-          <w:rFonts w:asciiTheme="majorHAnsi" w:eastAsia="Times New Roman" w:hAnsiTheme="majorHAnsi" w:cstheme="majorHAnsi"/>
-          <w:color w:val="000000"/>
-          <w:lang w:val="fr-CA" w:eastAsia="en-CA"/>
-        </w:rPr>
         <w:t xml:space="preserve"> parcours des instructions : peu </w:t>
       </w:r>
       <w:r>
@@ -2032,28 +1887,14 @@
           <w:rFonts w:asciiTheme="majorHAnsi" w:hAnsiTheme="majorHAnsi" w:cstheme="majorHAnsi"/>
           <w:lang w:val="fr-CA"/>
         </w:rPr>
-        <w:t xml:space="preserve"> D</w:t>
-      </w:r>
-      <w:r>
-        <w:rPr>
-          <w:rFonts w:asciiTheme="majorHAnsi" w:hAnsiTheme="majorHAnsi" w:cstheme="majorHAnsi"/>
-          <w:lang w:val="fr-CA"/>
-        </w:rPr>
-        <w:t>onc, un seul test suffit, avec 2 bonnes valeurs double. On remarque que les valeurs négatives peuvent être passées en paramètre.</w:t>
-      </w:r>
-      <w:r>
-        <w:rPr>
-          <w:rFonts w:asciiTheme="majorHAnsi" w:hAnsiTheme="majorHAnsi" w:cstheme="majorHAnsi"/>
-          <w:lang w:val="fr-CA"/>
-        </w:rPr>
-        <w:t xml:space="preserve"> </w:t>
-      </w:r>
-      <w:r>
-        <w:rPr>
-          <w:rFonts w:asciiTheme="majorHAnsi" w:hAnsiTheme="majorHAnsi" w:cstheme="majorHAnsi"/>
-          <w:lang w:val="fr-CA"/>
-        </w:rPr>
-        <w:t>Pour les 5 types de couvertures, on peut utiliser le même test. Donc, il ne sert à rien de tester les autres types de couverture pour cette méthode.</w:t>
+        <w:t xml:space="preserve"> Donc, un seul test suffit, avec 2 bonnes valeurs double. On remarque que les valeurs négatives peuvent être passées en paramètre.</w:t>
+      </w:r>
+      <w:r>
+        <w:rPr>
+          <w:rFonts w:asciiTheme="majorHAnsi" w:hAnsiTheme="majorHAnsi" w:cstheme="majorHAnsi"/>
+          <w:lang w:val="fr-CA"/>
+        </w:rPr>
+        <w:t xml:space="preserve"> Pour les 5 types de couvertures, on peut utiliser le même test. Donc, il ne sert à rien de tester les autres types de couverture pour cette méthode.</w:t>
       </w:r>
     </w:p>
     <w:p>
@@ -2145,92 +1986,30 @@
           <w:rFonts w:asciiTheme="majorHAnsi" w:hAnsiTheme="majorHAnsi" w:cs="Helvetica"/>
           <w:lang w:val="fr-CA"/>
         </w:rPr>
-        <w:t xml:space="preserve">. </w:t>
+        <w:t>. Cela entraine un gaspillage d'effort et de temps puisque les tests préparés ne servent pas à grand-chose s'ils sont mal faits.</w:t>
       </w:r>
       <w:r>
         <w:rPr>
           <w:rFonts w:asciiTheme="majorHAnsi" w:hAnsiTheme="majorHAnsi" w:cs="Helvetica"/>
           <w:lang w:val="fr-CA"/>
         </w:rPr>
-        <w:t xml:space="preserve">Cela entraine un gaspillage d'effort et de temps puisque les tests préparés ne servent pas à </w:t>
+        <w:t xml:space="preserve"> On peut aussi conclure qu'un test de boite blanche ne requiert pas nécessairement tous les types de couverture si leurs tests se couvrent mutuellement ou, dans le cas de Currency.convert, si la méthode et son parcours est si simple qu'un test banal suffit pour tester tous les cas</w:t>
       </w:r>
       <w:r>
         <w:rPr>
           <w:rFonts w:asciiTheme="majorHAnsi" w:hAnsiTheme="majorHAnsi" w:cs="Helvetica"/>
           <w:lang w:val="fr-CA"/>
         </w:rPr>
-        <w:t>grand-chose</w:t>
-      </w:r>
-      <w:r>
-        <w:rPr>
-          <w:rFonts w:asciiTheme="majorHAnsi" w:hAnsiTheme="majorHAnsi" w:cs="Helvetica"/>
-          <w:lang w:val="fr-CA"/>
-        </w:rPr>
-        <w:t xml:space="preserve"> s'ils sont mal faits</w:t>
-      </w:r>
-      <w:r>
-        <w:rPr>
-          <w:rFonts w:asciiTheme="majorHAnsi" w:hAnsiTheme="majorHAnsi" w:cs="Helvetica"/>
-          <w:lang w:val="fr-CA"/>
-        </w:rPr>
         <w:t>.</w:t>
       </w:r>
-      <w:r>
-        <w:rPr>
-          <w:rFonts w:asciiTheme="majorHAnsi" w:hAnsiTheme="majorHAnsi" w:cs="Helvetica"/>
-          <w:lang w:val="fr-CA"/>
-        </w:rPr>
-        <w:t xml:space="preserve"> </w:t>
-      </w:r>
-      <w:r>
-        <w:rPr>
-          <w:rFonts w:asciiTheme="majorHAnsi" w:hAnsiTheme="majorHAnsi" w:cs="Helvetica"/>
-          <w:lang w:val="fr-CA"/>
-        </w:rPr>
-        <w:t xml:space="preserve">On peut aussi conclure qu'un test de boite blanche ne requiert pas </w:t>
-      </w:r>
-      <w:r>
-        <w:rPr>
-          <w:rFonts w:asciiTheme="majorHAnsi" w:hAnsiTheme="majorHAnsi" w:cs="Helvetica"/>
-          <w:lang w:val="fr-CA"/>
-        </w:rPr>
-        <w:t>nécessairement</w:t>
-      </w:r>
-      <w:bookmarkStart w:id="0" w:name="_GoBack"/>
-      <w:bookmarkEnd w:id="0"/>
-      <w:r>
-        <w:rPr>
-          <w:rFonts w:asciiTheme="majorHAnsi" w:hAnsiTheme="majorHAnsi" w:cs="Helvetica"/>
-          <w:lang w:val="fr-CA"/>
-        </w:rPr>
-        <w:t xml:space="preserve"> tous les types de couverture si leurs tests se couvrent mutuellement ou, dans le cas de </w:t>
-      </w:r>
-      <w:proofErr w:type="spellStart"/>
-      <w:r>
-        <w:rPr>
-          <w:rFonts w:asciiTheme="majorHAnsi" w:hAnsiTheme="majorHAnsi" w:cs="Helvetica"/>
-          <w:lang w:val="fr-CA"/>
-        </w:rPr>
-        <w:t>Currency.convert</w:t>
-      </w:r>
-      <w:proofErr w:type="spellEnd"/>
-      <w:r>
-        <w:rPr>
-          <w:rFonts w:asciiTheme="majorHAnsi" w:hAnsiTheme="majorHAnsi" w:cs="Helvetica"/>
-          <w:lang w:val="fr-CA"/>
-        </w:rPr>
-        <w:t>, si la méthode et son parcours est si simple qu'un test banal suffit pour tester tous les cas</w:t>
-      </w:r>
-      <w:r>
-        <w:rPr>
-          <w:rFonts w:asciiTheme="majorHAnsi" w:hAnsiTheme="majorHAnsi" w:cs="Helvetica"/>
-          <w:lang w:val="fr-CA"/>
-        </w:rPr>
-        <w:t>.</w:t>
-      </w:r>
     </w:p>
     <w:sectPr>
-      <w:headerReference w:type="first" r:id="rId6"/>
+      <w:headerReference w:type="even" r:id="rId6"/>
+      <w:headerReference w:type="default" r:id="rId7"/>
+      <w:footerReference w:type="even" r:id="rId8"/>
+      <w:footerReference w:type="default" r:id="rId9"/>
+      <w:headerReference w:type="first" r:id="rId10"/>
+      <w:footerReference w:type="first" r:id="rId11"/>
       <w:pgSz w:w="12240" w:h="15840"/>
       <w:pgMar w:top="1440" w:right="1440" w:bottom="1440" w:left="1440" w:header="708" w:footer="708" w:gutter="0"/>
       <w:cols w:space="708"/>
@@ -2266,6 +2045,36 @@
 </w:endnotes>
 </file>
 
+<file path=word/footer1.xml><?xml version="1.0" encoding="utf-8"?>
+<w:ftr xmlns:wpc="http://schemas.microsoft.com/office/word/2010/wordprocessingCanvas" xmlns:cx="http://schemas.microsoft.com/office/drawing/2014/chartex" xmlns:cx1="http://schemas.microsoft.com/office/drawing/2015/9/8/chartex" xmlns:cx2="http://schemas.microsoft.com/office/drawing/2015/10/21/chartex" xmlns:cx3="http://schemas.microsoft.com/office/drawing/2016/5/9/chartex" xmlns:cx4="http://schemas.microsoft.com/office/drawing/2016/5/10/chartex" xmlns:cx5="http://schemas.microsoft.com/office/drawing/2016/5/11/chartex" xmlns:cx6="http://schemas.microsoft.com/office/drawing/2016/5/12/chartex" xmlns:cx7="http://schemas.microsoft.com/office/drawing/2016/5/13/chartex" xmlns:cx8="http://schemas.microsoft.com/office/drawing/2016/5/14/chartex" xmlns:mc="http://schemas.openxmlformats.org/markup-compatibility/2006" xmlns:aink="http://schemas.microsoft.com/office/drawing/2016/ink" xmlns:am3d="http://schemas.microsoft.com/office/drawing/2017/model3d" xmlns:o="urn:schemas-microsoft-com:office:office" xmlns:r="http://schemas.openxmlformats.org/officeDocument/2006/relationships" xmlns:m="http://schemas.openxmlformats.org/officeDocument/2006/math" xmlns:v="urn:schemas-microsoft-com:vml" xmlns:wp14="http://schemas.microsoft.com/office/word/2010/wordprocessingDrawing" xmlns:wp="http://schemas.openxmlformats.org/drawingml/2006/wordprocessingDrawing" xmlns:w10="urn:schemas-microsoft-com:office:word" xmlns:w="http://schemas.openxmlformats.org/wordprocessingml/2006/main" xmlns:w14="http://schemas.microsoft.com/office/word/2010/wordml" xmlns:w15="http://schemas.microsoft.com/office/word/2012/wordml" xmlns:w16cid="http://schemas.microsoft.com/office/word/2016/wordml/cid" xmlns:w16se="http://schemas.microsoft.com/office/word/2015/wordml/symex" xmlns:wpg="http://schemas.microsoft.com/office/word/2010/wordprocessingGroup" xmlns:wpi="http://schemas.microsoft.com/office/word/2010/wordprocessingInk" xmlns:wne="http://schemas.microsoft.com/office/word/2006/wordml" xmlns:wps="http://schemas.microsoft.com/office/word/2010/wordprocessingShape" mc:Ignorable="w14 w15 w16se w16cid wp14">
+  <w:p>
+    <w:pPr>
+      <w:pStyle w:val="Footer"/>
+    </w:pPr>
+  </w:p>
+</w:ftr>
+</file>
+
+<file path=word/footer2.xml><?xml version="1.0" encoding="utf-8"?>
+<w:ftr xmlns:wpc="http://schemas.microsoft.com/office/word/2010/wordprocessingCanvas" xmlns:cx="http://schemas.microsoft.com/office/drawing/2014/chartex" xmlns:cx1="http://schemas.microsoft.com/office/drawing/2015/9/8/chartex" xmlns:cx2="http://schemas.microsoft.com/office/drawing/2015/10/21/chartex" xmlns:cx3="http://schemas.microsoft.com/office/drawing/2016/5/9/chartex" xmlns:cx4="http://schemas.microsoft.com/office/drawing/2016/5/10/chartex" xmlns:cx5="http://schemas.microsoft.com/office/drawing/2016/5/11/chartex" xmlns:cx6="http://schemas.microsoft.com/office/drawing/2016/5/12/chartex" xmlns:cx7="http://schemas.microsoft.com/office/drawing/2016/5/13/chartex" xmlns:cx8="http://schemas.microsoft.com/office/drawing/2016/5/14/chartex" xmlns:mc="http://schemas.openxmlformats.org/markup-compatibility/2006" xmlns:aink="http://schemas.microsoft.com/office/drawing/2016/ink" xmlns:am3d="http://schemas.microsoft.com/office/drawing/2017/model3d" xmlns:o="urn:schemas-microsoft-com:office:office" xmlns:r="http://schemas.openxmlformats.org/officeDocument/2006/relationships" xmlns:m="http://schemas.openxmlformats.org/officeDocument/2006/math" xmlns:v="urn:schemas-microsoft-com:vml" xmlns:wp14="http://schemas.microsoft.com/office/word/2010/wordprocessingDrawing" xmlns:wp="http://schemas.openxmlformats.org/drawingml/2006/wordprocessingDrawing" xmlns:w10="urn:schemas-microsoft-com:office:word" xmlns:w="http://schemas.openxmlformats.org/wordprocessingml/2006/main" xmlns:w14="http://schemas.microsoft.com/office/word/2010/wordml" xmlns:w15="http://schemas.microsoft.com/office/word/2012/wordml" xmlns:w16cid="http://schemas.microsoft.com/office/word/2016/wordml/cid" xmlns:w16se="http://schemas.microsoft.com/office/word/2015/wordml/symex" xmlns:wpg="http://schemas.microsoft.com/office/word/2010/wordprocessingGroup" xmlns:wpi="http://schemas.microsoft.com/office/word/2010/wordprocessingInk" xmlns:wne="http://schemas.microsoft.com/office/word/2006/wordml" xmlns:wps="http://schemas.microsoft.com/office/word/2010/wordprocessingShape" mc:Ignorable="w14 w15 w16se w16cid wp14">
+  <w:p>
+    <w:pPr>
+      <w:pStyle w:val="Footer"/>
+    </w:pPr>
+  </w:p>
+</w:ftr>
+</file>
+
+<file path=word/footer3.xml><?xml version="1.0" encoding="utf-8"?>
+<w:ftr xmlns:wpc="http://schemas.microsoft.com/office/word/2010/wordprocessingCanvas" xmlns:cx="http://schemas.microsoft.com/office/drawing/2014/chartex" xmlns:cx1="http://schemas.microsoft.com/office/drawing/2015/9/8/chartex" xmlns:cx2="http://schemas.microsoft.com/office/drawing/2015/10/21/chartex" xmlns:cx3="http://schemas.microsoft.com/office/drawing/2016/5/9/chartex" xmlns:cx4="http://schemas.microsoft.com/office/drawing/2016/5/10/chartex" xmlns:cx5="http://schemas.microsoft.com/office/drawing/2016/5/11/chartex" xmlns:cx6="http://schemas.microsoft.com/office/drawing/2016/5/12/chartex" xmlns:cx7="http://schemas.microsoft.com/office/drawing/2016/5/13/chartex" xmlns:cx8="http://schemas.microsoft.com/office/drawing/2016/5/14/chartex" xmlns:mc="http://schemas.openxmlformats.org/markup-compatibility/2006" xmlns:aink="http://schemas.microsoft.com/office/drawing/2016/ink" xmlns:am3d="http://schemas.microsoft.com/office/drawing/2017/model3d" xmlns:o="urn:schemas-microsoft-com:office:office" xmlns:r="http://schemas.openxmlformats.org/officeDocument/2006/relationships" xmlns:m="http://schemas.openxmlformats.org/officeDocument/2006/math" xmlns:v="urn:schemas-microsoft-com:vml" xmlns:wp14="http://schemas.microsoft.com/office/word/2010/wordprocessingDrawing" xmlns:wp="http://schemas.openxmlformats.org/drawingml/2006/wordprocessingDrawing" xmlns:w10="urn:schemas-microsoft-com:office:word" xmlns:w="http://schemas.openxmlformats.org/wordprocessingml/2006/main" xmlns:w14="http://schemas.microsoft.com/office/word/2010/wordml" xmlns:w15="http://schemas.microsoft.com/office/word/2012/wordml" xmlns:w16cid="http://schemas.microsoft.com/office/word/2016/wordml/cid" xmlns:w16se="http://schemas.microsoft.com/office/word/2015/wordml/symex" xmlns:wpg="http://schemas.microsoft.com/office/word/2010/wordprocessingGroup" xmlns:wpi="http://schemas.microsoft.com/office/word/2010/wordprocessingInk" xmlns:wne="http://schemas.microsoft.com/office/word/2006/wordml" xmlns:wps="http://schemas.microsoft.com/office/word/2010/wordprocessingShape" mc:Ignorable="w14 w15 w16se w16cid wp14">
+  <w:p>
+    <w:pPr>
+      <w:pStyle w:val="Footer"/>
+    </w:pPr>
+  </w:p>
+</w:ftr>
+</file>
+
 <file path=word/footnotes.xml><?xml version="1.0" encoding="utf-8"?>
 <w:footnotes xmlns:wpc="http://schemas.microsoft.com/office/word/2010/wordprocessingCanvas" xmlns:cx="http://schemas.microsoft.com/office/drawing/2014/chartex" xmlns:cx1="http://schemas.microsoft.com/office/drawing/2015/9/8/chartex" xmlns:cx2="http://schemas.microsoft.com/office/drawing/2015/10/21/chartex" xmlns:cx3="http://schemas.microsoft.com/office/drawing/2016/5/9/chartex" xmlns:cx4="http://schemas.microsoft.com/office/drawing/2016/5/10/chartex" xmlns:cx5="http://schemas.microsoft.com/office/drawing/2016/5/11/chartex" xmlns:cx6="http://schemas.microsoft.com/office/drawing/2016/5/12/chartex" xmlns:cx7="http://schemas.microsoft.com/office/drawing/2016/5/13/chartex" xmlns:cx8="http://schemas.microsoft.com/office/drawing/2016/5/14/chartex" xmlns:mc="http://schemas.openxmlformats.org/markup-compatibility/2006" xmlns:aink="http://schemas.microsoft.com/office/drawing/2016/ink" xmlns:am3d="http://schemas.microsoft.com/office/drawing/2017/model3d" xmlns:o="urn:schemas-microsoft-com:office:office" xmlns:r="http://schemas.openxmlformats.org/officeDocument/2006/relationships" xmlns:m="http://schemas.openxmlformats.org/officeDocument/2006/math" xmlns:v="urn:schemas-microsoft-com:vml" xmlns:wp14="http://schemas.microsoft.com/office/word/2010/wordprocessingDrawing" xmlns:wp="http://schemas.openxmlformats.org/drawingml/2006/wordprocessingDrawing" xmlns:w10="urn:schemas-microsoft-com:office:word" xmlns:w="http://schemas.openxmlformats.org/wordprocessingml/2006/main" xmlns:w14="http://schemas.microsoft.com/office/word/2010/wordml" xmlns:w15="http://schemas.microsoft.com/office/word/2012/wordml" xmlns:w16cid="http://schemas.microsoft.com/office/word/2016/wordml/cid" xmlns:w16se="http://schemas.microsoft.com/office/word/2015/wordml/symex" xmlns:wpg="http://schemas.microsoft.com/office/word/2010/wordprocessingGroup" xmlns:wpi="http://schemas.microsoft.com/office/word/2010/wordprocessingInk" xmlns:wne="http://schemas.microsoft.com/office/word/2006/wordml" xmlns:wps="http://schemas.microsoft.com/office/word/2010/wordprocessingShape" mc:Ignorable="w14 w15 w16se w16cid wp14">
   <w:footnote w:type="separator" w:id="-1">
@@ -2292,6 +2101,26 @@
 </file>
 
 <file path=word/header1.xml><?xml version="1.0" encoding="utf-8"?>
+<w:hdr xmlns:wpc="http://schemas.microsoft.com/office/word/2010/wordprocessingCanvas" xmlns:cx="http://schemas.microsoft.com/office/drawing/2014/chartex" xmlns:cx1="http://schemas.microsoft.com/office/drawing/2015/9/8/chartex" xmlns:cx2="http://schemas.microsoft.com/office/drawing/2015/10/21/chartex" xmlns:cx3="http://schemas.microsoft.com/office/drawing/2016/5/9/chartex" xmlns:cx4="http://schemas.microsoft.com/office/drawing/2016/5/10/chartex" xmlns:cx5="http://schemas.microsoft.com/office/drawing/2016/5/11/chartex" xmlns:cx6="http://schemas.microsoft.com/office/drawing/2016/5/12/chartex" xmlns:cx7="http://schemas.microsoft.com/office/drawing/2016/5/13/chartex" xmlns:cx8="http://schemas.microsoft.com/office/drawing/2016/5/14/chartex" xmlns:mc="http://schemas.openxmlformats.org/markup-compatibility/2006" xmlns:aink="http://schemas.microsoft.com/office/drawing/2016/ink" xmlns:am3d="http://schemas.microsoft.com/office/drawing/2017/model3d" xmlns:o="urn:schemas-microsoft-com:office:office" xmlns:r="http://schemas.openxmlformats.org/officeDocument/2006/relationships" xmlns:m="http://schemas.openxmlformats.org/officeDocument/2006/math" xmlns:v="urn:schemas-microsoft-com:vml" xmlns:wp14="http://schemas.microsoft.com/office/word/2010/wordprocessingDrawing" xmlns:wp="http://schemas.openxmlformats.org/drawingml/2006/wordprocessingDrawing" xmlns:w10="urn:schemas-microsoft-com:office:word" xmlns:w="http://schemas.openxmlformats.org/wordprocessingml/2006/main" xmlns:w14="http://schemas.microsoft.com/office/word/2010/wordml" xmlns:w15="http://schemas.microsoft.com/office/word/2012/wordml" xmlns:w16cid="http://schemas.microsoft.com/office/word/2016/wordml/cid" xmlns:w16se="http://schemas.microsoft.com/office/word/2015/wordml/symex" xmlns:wpg="http://schemas.microsoft.com/office/word/2010/wordprocessingGroup" xmlns:wpi="http://schemas.microsoft.com/office/word/2010/wordprocessingInk" xmlns:wne="http://schemas.microsoft.com/office/word/2006/wordml" xmlns:wps="http://schemas.microsoft.com/office/word/2010/wordprocessingShape" mc:Ignorable="w14 w15 w16se w16cid wp14">
+  <w:p>
+    <w:pPr>
+      <w:pStyle w:val="Header"/>
+    </w:pPr>
+  </w:p>
+</w:hdr>
+</file>
+
+<file path=word/header2.xml><?xml version="1.0" encoding="utf-8"?>
+<w:hdr xmlns:wpc="http://schemas.microsoft.com/office/word/2010/wordprocessingCanvas" xmlns:cx="http://schemas.microsoft.com/office/drawing/2014/chartex" xmlns:cx1="http://schemas.microsoft.com/office/drawing/2015/9/8/chartex" xmlns:cx2="http://schemas.microsoft.com/office/drawing/2015/10/21/chartex" xmlns:cx3="http://schemas.microsoft.com/office/drawing/2016/5/9/chartex" xmlns:cx4="http://schemas.microsoft.com/office/drawing/2016/5/10/chartex" xmlns:cx5="http://schemas.microsoft.com/office/drawing/2016/5/11/chartex" xmlns:cx6="http://schemas.microsoft.com/office/drawing/2016/5/12/chartex" xmlns:cx7="http://schemas.microsoft.com/office/drawing/2016/5/13/chartex" xmlns:cx8="http://schemas.microsoft.com/office/drawing/2016/5/14/chartex" xmlns:mc="http://schemas.openxmlformats.org/markup-compatibility/2006" xmlns:aink="http://schemas.microsoft.com/office/drawing/2016/ink" xmlns:am3d="http://schemas.microsoft.com/office/drawing/2017/model3d" xmlns:o="urn:schemas-microsoft-com:office:office" xmlns:r="http://schemas.openxmlformats.org/officeDocument/2006/relationships" xmlns:m="http://schemas.openxmlformats.org/officeDocument/2006/math" xmlns:v="urn:schemas-microsoft-com:vml" xmlns:wp14="http://schemas.microsoft.com/office/word/2010/wordprocessingDrawing" xmlns:wp="http://schemas.openxmlformats.org/drawingml/2006/wordprocessingDrawing" xmlns:w10="urn:schemas-microsoft-com:office:word" xmlns:w="http://schemas.openxmlformats.org/wordprocessingml/2006/main" xmlns:w14="http://schemas.microsoft.com/office/word/2010/wordml" xmlns:w15="http://schemas.microsoft.com/office/word/2012/wordml" xmlns:w16cid="http://schemas.microsoft.com/office/word/2016/wordml/cid" xmlns:w16se="http://schemas.microsoft.com/office/word/2015/wordml/symex" xmlns:wpg="http://schemas.microsoft.com/office/word/2010/wordprocessingGroup" xmlns:wpi="http://schemas.microsoft.com/office/word/2010/wordprocessingInk" xmlns:wne="http://schemas.microsoft.com/office/word/2006/wordml" xmlns:wps="http://schemas.microsoft.com/office/word/2010/wordprocessingShape" mc:Ignorable="w14 w15 w16se w16cid wp14">
+  <w:p>
+    <w:pPr>
+      <w:pStyle w:val="Header"/>
+    </w:pPr>
+  </w:p>
+</w:hdr>
+</file>
+
+<file path=word/header3.xml><?xml version="1.0" encoding="utf-8"?>
 <w:hdr xmlns:wpc="http://schemas.microsoft.com/office/word/2010/wordprocessingCanvas" xmlns:cx="http://schemas.microsoft.com/office/drawing/2014/chartex" xmlns:cx1="http://schemas.microsoft.com/office/drawing/2015/9/8/chartex" xmlns:cx2="http://schemas.microsoft.com/office/drawing/2015/10/21/chartex" xmlns:cx3="http://schemas.microsoft.com/office/drawing/2016/5/9/chartex" xmlns:cx4="http://schemas.microsoft.com/office/drawing/2016/5/10/chartex" xmlns:cx5="http://schemas.microsoft.com/office/drawing/2016/5/11/chartex" xmlns:cx6="http://schemas.microsoft.com/office/drawing/2016/5/12/chartex" xmlns:cx7="http://schemas.microsoft.com/office/drawing/2016/5/13/chartex" xmlns:cx8="http://schemas.microsoft.com/office/drawing/2016/5/14/chartex" xmlns:mc="http://schemas.openxmlformats.org/markup-compatibility/2006" xmlns:aink="http://schemas.microsoft.com/office/drawing/2016/ink" xmlns:am3d="http://schemas.microsoft.com/office/drawing/2017/model3d" xmlns:o="urn:schemas-microsoft-com:office:office" xmlns:r="http://schemas.openxmlformats.org/officeDocument/2006/relationships" xmlns:m="http://schemas.openxmlformats.org/officeDocument/2006/math" xmlns:v="urn:schemas-microsoft-com:vml" xmlns:wp14="http://schemas.microsoft.com/office/word/2010/wordprocessingDrawing" xmlns:wp="http://schemas.openxmlformats.org/drawingml/2006/wordprocessingDrawing" xmlns:w10="urn:schemas-microsoft-com:office:word" xmlns:w="http://schemas.openxmlformats.org/wordprocessingml/2006/main" xmlns:w14="http://schemas.microsoft.com/office/word/2010/wordml" xmlns:w15="http://schemas.microsoft.com/office/word/2012/wordml" xmlns:w16cid="http://schemas.microsoft.com/office/word/2016/wordml/cid" xmlns:w16se="http://schemas.microsoft.com/office/word/2015/wordml/symex" xmlns:wpg="http://schemas.microsoft.com/office/word/2010/wordprocessingGroup" xmlns:wpi="http://schemas.microsoft.com/office/word/2010/wordprocessingInk" xmlns:wne="http://schemas.microsoft.com/office/word/2006/wordml" xmlns:wps="http://schemas.microsoft.com/office/word/2010/wordprocessingShape" mc:Ignorable="w14 w15 w16se w16cid wp14">
   <w:p>
     <w:pPr>
@@ -2325,27 +2154,7 @@
         <w:lang w:val="fr-CA"/>
       </w:rPr>
       <w:tab/>
-      <w:t xml:space="preserve">Julien </w:t>
-    </w:r>
-    <w:proofErr w:type="spellStart"/>
-    <w:r>
-      <w:rPr>
-        <w:rFonts w:asciiTheme="majorHAnsi" w:hAnsiTheme="majorHAnsi" w:cstheme="majorHAnsi"/>
-        <w:sz w:val="24"/>
-        <w:szCs w:val="24"/>
-        <w:lang w:val="fr-CA"/>
-      </w:rPr>
-      <w:t>Lanctôt</w:t>
-    </w:r>
-    <w:proofErr w:type="spellEnd"/>
-    <w:r>
-      <w:rPr>
-        <w:rFonts w:asciiTheme="majorHAnsi" w:hAnsiTheme="majorHAnsi" w:cstheme="majorHAnsi"/>
-        <w:sz w:val="24"/>
-        <w:szCs w:val="24"/>
-        <w:lang w:val="fr-CA"/>
-      </w:rPr>
-      <w:t xml:space="preserve"> (20</w:t>
+      <w:t>Julien Lanctôt (20</w:t>
     </w:r>
     <w:r>
       <w:rPr>

</xml_diff>